<commit_message>
first meeting, finished progress report
</commit_message>
<xml_diff>
--- a/Documents/Progress_report.docx
+++ b/Documents/Progress_report.docx
@@ -69,6 +69,100 @@
       </w:r>
       <w:r>
         <w:rPr/>
+        <w:t>: Data Visualizers</w:t>
+      </w:r>
+    </w:p>
+    <w:p>
+      <w:pPr>
+        <w:pStyle w:val="Normal"/>
+        <w:bidi w:val="0"/>
+        <w:spacing w:lineRule="auto" w:line="480"/>
+        <w:jc w:val="left"/>
+        <w:rPr/>
+      </w:pPr>
+      <w:r>
+        <w:rPr/>
+      </w:r>
+    </w:p>
+    <w:p>
+      <w:pPr>
+        <w:pStyle w:val="Normal"/>
+        <w:bidi w:val="0"/>
+        <w:spacing w:lineRule="auto" w:line="480"/>
+        <w:jc w:val="left"/>
+        <w:rPr/>
+      </w:pPr>
+      <w:r>
+        <w:rPr>
+          <w:b/>
+          <w:bCs/>
+        </w:rPr>
+        <w:t>Group</w:t>
+      </w:r>
+      <w:r>
+        <w:rPr/>
+        <w:t xml:space="preserve"> </w:t>
+      </w:r>
+      <w:r>
+        <w:rPr>
+          <w:b/>
+          <w:bCs/>
+        </w:rPr>
+        <w:t>Members</w:t>
+      </w:r>
+      <w:r>
+        <w:rPr/>
+        <w:t xml:space="preserve">: Rosty Hnatyshyn, Kyle Gonzalez, Nicholas Seah, Sang-Hun Sim, </w:t>
+      </w:r>
+      <w:r>
+        <w:rPr>
+          <w:strike/>
+        </w:rPr>
+        <w:t>Andrew Gregory</w:t>
+      </w:r>
+    </w:p>
+    <w:p>
+      <w:pPr>
+        <w:pStyle w:val="Normal"/>
+        <w:bidi w:val="0"/>
+        <w:spacing w:lineRule="auto" w:line="480"/>
+        <w:jc w:val="left"/>
+        <w:rPr>
+          <w:strike/>
+        </w:rPr>
+      </w:pPr>
+      <w:r>
+        <w:rPr/>
+      </w:r>
+    </w:p>
+    <w:p>
+      <w:pPr>
+        <w:pStyle w:val="Normal"/>
+        <w:bidi w:val="0"/>
+        <w:spacing w:lineRule="auto" w:line="480"/>
+        <w:jc w:val="left"/>
+        <w:rPr/>
+      </w:pPr>
+      <w:r>
+        <w:rPr>
+          <w:b/>
+          <w:bCs/>
+        </w:rPr>
+        <w:t>Project</w:t>
+      </w:r>
+      <w:r>
+        <w:rPr/>
+        <w:t xml:space="preserve"> </w:t>
+      </w:r>
+      <w:r>
+        <w:rPr>
+          <w:b/>
+          <w:bCs/>
+        </w:rPr>
+        <w:t>goal</w:t>
+      </w:r>
+      <w:r>
+        <w:rPr/>
         <w:t>:</w:t>
       </w:r>
     </w:p>
@@ -81,11 +175,153 @@
         <w:rPr/>
       </w:pPr>
       <w:r>
-        <w:rPr>
-          <w:b/>
-          <w:bCs/>
-        </w:rPr>
-        <w:t>Group</w:t>
+        <w:rPr/>
+        <w:t>Build a machine learning model that is able to predict whether or not a person makes more than $50k a year. From the model, figure out what attributes are critical to determining a person’s salary; use these attributes to create a visualization that clearly explains the relationship between these attributes and a person’s yearly salary.</w:t>
+      </w:r>
+    </w:p>
+    <w:p>
+      <w:pPr>
+        <w:pStyle w:val="Normal"/>
+        <w:bidi w:val="0"/>
+        <w:spacing w:lineRule="auto" w:line="480"/>
+        <w:jc w:val="left"/>
+        <w:rPr/>
+      </w:pPr>
+      <w:r>
+        <w:rPr/>
+      </w:r>
+    </w:p>
+    <w:p>
+      <w:pPr>
+        <w:pStyle w:val="Normal"/>
+        <w:bidi w:val="0"/>
+        <w:spacing w:lineRule="auto" w:line="480"/>
+        <w:jc w:val="left"/>
+        <w:rPr/>
+      </w:pPr>
+      <w:r>
+        <w:rPr>
+          <w:b/>
+          <w:bCs/>
+        </w:rPr>
+        <w:t>Plan</w:t>
+      </w:r>
+      <w:r>
+        <w:rPr/>
+        <w:t xml:space="preserve">: </w:t>
+      </w:r>
+    </w:p>
+    <w:p>
+      <w:pPr>
+        <w:pStyle w:val="Normal"/>
+        <w:bidi w:val="0"/>
+        <w:spacing w:lineRule="auto" w:line="480"/>
+        <w:jc w:val="left"/>
+        <w:rPr/>
+      </w:pPr>
+      <w:r>
+        <w:rPr/>
+        <w:t>First, we’ll need to analyze and clean the data given to us so that its ready to be put into a machine learning model. Then, we’ll need pick a model that works best for this problem and train it. Then, we’ll need to analyze what factors were important in its predictions and build a visualization that describes them. We will meet on 2pm MST on Thursdays.</w:t>
+      </w:r>
+    </w:p>
+    <w:p>
+      <w:pPr>
+        <w:pStyle w:val="Normal"/>
+        <w:bidi w:val="0"/>
+        <w:spacing w:lineRule="auto" w:line="480"/>
+        <w:jc w:val="left"/>
+        <w:rPr/>
+      </w:pPr>
+      <w:r>
+        <w:rPr/>
+      </w:r>
+    </w:p>
+    <w:p>
+      <w:pPr>
+        <w:pStyle w:val="Normal"/>
+        <w:bidi w:val="0"/>
+        <w:spacing w:lineRule="auto" w:line="480"/>
+        <w:jc w:val="left"/>
+        <w:rPr/>
+      </w:pPr>
+      <w:r>
+        <w:rPr/>
+      </w:r>
+    </w:p>
+    <w:p>
+      <w:pPr>
+        <w:pStyle w:val="Normal"/>
+        <w:bidi w:val="0"/>
+        <w:spacing w:lineRule="auto" w:line="480"/>
+        <w:jc w:val="left"/>
+        <w:rPr/>
+      </w:pPr>
+      <w:r>
+        <w:rPr/>
+      </w:r>
+    </w:p>
+    <w:p>
+      <w:pPr>
+        <w:pStyle w:val="Normal"/>
+        <w:bidi w:val="0"/>
+        <w:spacing w:lineRule="auto" w:line="480"/>
+        <w:jc w:val="left"/>
+        <w:rPr/>
+      </w:pPr>
+      <w:r>
+        <w:rPr/>
+      </w:r>
+    </w:p>
+    <w:p>
+      <w:pPr>
+        <w:pStyle w:val="Normal"/>
+        <w:bidi w:val="0"/>
+        <w:spacing w:lineRule="auto" w:line="480"/>
+        <w:jc w:val="left"/>
+        <w:rPr/>
+      </w:pPr>
+      <w:r>
+        <w:rPr/>
+      </w:r>
+    </w:p>
+    <w:p>
+      <w:pPr>
+        <w:pStyle w:val="Normal"/>
+        <w:bidi w:val="0"/>
+        <w:spacing w:lineRule="auto" w:line="480"/>
+        <w:jc w:val="left"/>
+        <w:rPr/>
+      </w:pPr>
+      <w:r>
+        <w:rPr/>
+      </w:r>
+    </w:p>
+    <w:p>
+      <w:pPr>
+        <w:pStyle w:val="Normal"/>
+        <w:bidi w:val="0"/>
+        <w:spacing w:lineRule="auto" w:line="480"/>
+        <w:jc w:val="left"/>
+        <w:rPr/>
+      </w:pPr>
+      <w:r>
+        <w:rPr/>
+      </w:r>
+    </w:p>
+    <w:p>
+      <w:pPr>
+        <w:pStyle w:val="Normal"/>
+        <w:bidi w:val="0"/>
+        <w:spacing w:lineRule="auto" w:line="480"/>
+        <w:jc w:val="left"/>
+        <w:rPr/>
+      </w:pPr>
+      <w:r>
+        <w:rPr>
+          <w:b/>
+          <w:bCs/>
+        </w:rPr>
+        <w:t>Work</w:t>
       </w:r>
       <w:r>
         <w:rPr/>
@@ -96,38 +332,7 @@
           <w:b/>
           <w:bCs/>
         </w:rPr>
-        <w:t>Members</w:t>
-      </w:r>
-      <w:r>
-        <w:rPr/>
-        <w:t>: Rosty Hnatyshyn, Kyle Gonzalez, Nicholas Seah, Sang-Hun Sim, Andrew Gregory</w:t>
-      </w:r>
-    </w:p>
-    <w:p>
-      <w:pPr>
-        <w:pStyle w:val="Normal"/>
-        <w:bidi w:val="0"/>
-        <w:spacing w:lineRule="auto" w:line="480"/>
-        <w:jc w:val="left"/>
-        <w:rPr/>
-      </w:pPr>
-      <w:r>
-        <w:rPr>
-          <w:b/>
-          <w:bCs/>
-        </w:rPr>
-        <w:t>Project</w:t>
-      </w:r>
-      <w:r>
-        <w:rPr/>
-        <w:t xml:space="preserve"> </w:t>
-      </w:r>
-      <w:r>
-        <w:rPr>
-          <w:b/>
-          <w:bCs/>
-        </w:rPr>
-        <w:t>goal</w:t>
+        <w:t>distribution</w:t>
       </w:r>
       <w:r>
         <w:rPr/>
@@ -144,67 +349,116 @@
       </w:pPr>
       <w:r>
         <w:rPr/>
-        <w:t>Build a machine learning model that is able to predict whether or not a person makes more than $50k a year. From the model, figure out what attributes are critical to determining a person’s salary; use these attributes to create a visualization that clearly explains the relationship between these attributes and a person’s yearly salary.</w:t>
-      </w:r>
-    </w:p>
-    <w:p>
-      <w:pPr>
-        <w:pStyle w:val="Normal"/>
-        <w:bidi w:val="0"/>
-        <w:spacing w:lineRule="auto" w:line="480"/>
-        <w:jc w:val="left"/>
-        <w:rPr/>
-      </w:pPr>
-      <w:r>
-        <w:rPr>
-          <w:b/>
-          <w:bCs/>
-        </w:rPr>
-        <w:t>Plan</w:t>
-      </w:r>
-      <w:r>
-        <w:rPr/>
-        <w:t xml:space="preserve">: </w:t>
-      </w:r>
-    </w:p>
-    <w:p>
-      <w:pPr>
-        <w:pStyle w:val="Normal"/>
-        <w:bidi w:val="0"/>
-        <w:spacing w:lineRule="auto" w:line="480"/>
-        <w:jc w:val="left"/>
-        <w:rPr/>
-      </w:pPr>
-      <w:r>
-        <w:rPr/>
-        <w:t xml:space="preserve">First, we’ll need to analyze and clean the data given to us so that its ready to be put into a machine learning model. Then, we’ll need pick a model that works best for this problem and train it. Then, we’ll need to analyze what factors were important in its predictions and build a visualization that describes them. </w:t>
-      </w:r>
-    </w:p>
-    <w:p>
-      <w:pPr>
-        <w:pStyle w:val="Normal"/>
-        <w:bidi w:val="0"/>
-        <w:spacing w:lineRule="auto" w:line="480"/>
-        <w:jc w:val="left"/>
-        <w:rPr/>
-      </w:pPr>
-      <w:r>
-        <w:rPr>
-          <w:b/>
-          <w:bCs/>
-        </w:rPr>
-        <w:t>Work</w:t>
-      </w:r>
-      <w:r>
-        <w:rPr/>
-        <w:t xml:space="preserve"> </w:t>
-      </w:r>
-      <w:r>
-        <w:rPr>
-          <w:b/>
-          <w:bCs/>
-        </w:rPr>
-        <w:t>distribution</w:t>
+        <w:t>Rosty – Clean up data, help with machine learning</w:t>
+      </w:r>
+    </w:p>
+    <w:p>
+      <w:pPr>
+        <w:pStyle w:val="Normal"/>
+        <w:bidi w:val="0"/>
+        <w:spacing w:lineRule="auto" w:line="480"/>
+        <w:jc w:val="left"/>
+        <w:rPr/>
+      </w:pPr>
+      <w:r>
+        <w:rPr/>
+        <w:t>Kyle – Machine Learning</w:t>
+      </w:r>
+    </w:p>
+    <w:p>
+      <w:pPr>
+        <w:pStyle w:val="Normal"/>
+        <w:bidi w:val="0"/>
+        <w:spacing w:lineRule="auto" w:line="480"/>
+        <w:jc w:val="left"/>
+        <w:rPr/>
+      </w:pPr>
+      <w:r>
+        <w:rPr/>
+        <w:t>Sang-Hun – Analyze machine learning model</w:t>
+      </w:r>
+    </w:p>
+    <w:p>
+      <w:pPr>
+        <w:pStyle w:val="Normal"/>
+        <w:bidi w:val="0"/>
+        <w:spacing w:lineRule="auto" w:line="480"/>
+        <w:jc w:val="left"/>
+        <w:rPr/>
+      </w:pPr>
+      <w:r>
+        <w:rPr/>
+        <w:t>Nicholas – Visualization</w:t>
+      </w:r>
+    </w:p>
+    <w:p>
+      <w:pPr>
+        <w:pStyle w:val="Normal"/>
+        <w:bidi w:val="0"/>
+        <w:spacing w:lineRule="auto" w:line="480"/>
+        <w:jc w:val="left"/>
+        <w:rPr/>
+      </w:pPr>
+      <w:r>
+        <w:drawing>
+          <wp:anchor behindDoc="0" distT="0" distB="0" distL="0" distR="0" simplePos="0" locked="0" layoutInCell="0" allowOverlap="1" relativeHeight="2">
+            <wp:simplePos x="0" y="0"/>
+            <wp:positionH relativeFrom="column">
+              <wp:posOffset>-551815</wp:posOffset>
+            </wp:positionH>
+            <wp:positionV relativeFrom="paragraph">
+              <wp:posOffset>142875</wp:posOffset>
+            </wp:positionV>
+            <wp:extent cx="7532370" cy="3114675"/>
+            <wp:effectExtent l="0" t="0" r="0" b="0"/>
+            <wp:wrapSquare wrapText="largest"/>
+            <wp:docPr id="1" name="Image1" descr=""/>
+            <wp:cNvGraphicFramePr>
+              <a:graphicFrameLocks xmlns:a="http://schemas.openxmlformats.org/drawingml/2006/main" noChangeAspect="1"/>
+            </wp:cNvGraphicFramePr>
+            <a:graphic xmlns:a="http://schemas.openxmlformats.org/drawingml/2006/main">
+              <a:graphicData uri="http://schemas.openxmlformats.org/drawingml/2006/picture">
+                <pic:pic xmlns:pic="http://schemas.openxmlformats.org/drawingml/2006/picture">
+                  <pic:nvPicPr>
+                    <pic:cNvPr id="1" name="Image1" descr=""/>
+                    <pic:cNvPicPr>
+                      <a:picLocks noChangeAspect="1" noChangeArrowheads="1"/>
+                    </pic:cNvPicPr>
+                  </pic:nvPicPr>
+                  <pic:blipFill>
+                    <a:blip r:embed="rId2"/>
+                    <a:stretch>
+                      <a:fillRect/>
+                    </a:stretch>
+                  </pic:blipFill>
+                  <pic:spPr bwMode="auto">
+                    <a:xfrm>
+                      <a:off x="0" y="0"/>
+                      <a:ext cx="7532370" cy="3114675"/>
+                    </a:xfrm>
+                    <a:prstGeom prst="rect">
+                      <a:avLst/>
+                    </a:prstGeom>
+                  </pic:spPr>
+                </pic:pic>
+              </a:graphicData>
+            </a:graphic>
+          </wp:anchor>
+        </w:drawing>
+      </w:r>
+      <w:r>
+        <w:rPr>
+          <w:b/>
+          <w:bCs/>
+        </w:rPr>
+        <w:t>D</w:t>
+      </w:r>
+      <w:r>
+        <w:rPr>
+          <w:b/>
+          <w:bCs/>
+        </w:rPr>
+        <w:t>eadlines</w:t>
       </w:r>
       <w:r>
         <w:rPr/>
@@ -221,38 +475,6 @@
       </w:pPr>
       <w:r>
         <w:rPr/>
-      </w:r>
-    </w:p>
-    <w:p>
-      <w:pPr>
-        <w:pStyle w:val="Normal"/>
-        <w:bidi w:val="0"/>
-        <w:spacing w:lineRule="auto" w:line="480"/>
-        <w:jc w:val="left"/>
-        <w:rPr/>
-      </w:pPr>
-      <w:r>
-        <w:rPr>
-          <w:b/>
-          <w:bCs/>
-        </w:rPr>
-        <w:t>Deadlines</w:t>
-      </w:r>
-      <w:r>
-        <w:rPr/>
-        <w:t>:</w:t>
-      </w:r>
-    </w:p>
-    <w:p>
-      <w:pPr>
-        <w:pStyle w:val="Normal"/>
-        <w:bidi w:val="0"/>
-        <w:spacing w:lineRule="auto" w:line="480"/>
-        <w:jc w:val="left"/>
-        <w:rPr/>
-      </w:pPr>
-      <w:r>
-        <w:rPr/>
         <w:t>Analyze and clean data: 3/21</w:t>
       </w:r>
     </w:p>
@@ -293,18 +515,6 @@
       <w:r>
         <w:rPr/>
         <w:t>Finish visualization describing relationships in model: 4/10</w:t>
-      </w:r>
-    </w:p>
-    <w:p>
-      <w:pPr>
-        <w:pStyle w:val="Normal"/>
-        <w:bidi w:val="0"/>
-        <w:spacing w:lineRule="auto" w:line="480"/>
-        <w:jc w:val="left"/>
-        <w:rPr/>
-      </w:pPr>
-      <w:r>
-        <w:rPr/>
       </w:r>
     </w:p>
     <w:sectPr>
@@ -314,6 +524,7 @@
       <w:pgNumType w:fmt="decimal"/>
       <w:formProt w:val="false"/>
       <w:textDirection w:val="lrTb"/>
+      <w:docGrid w:type="default" w:linePitch="100" w:charSpace="0"/>
     </w:sectPr>
   </w:body>
 </w:document>
@@ -333,7 +544,6 @@
     </w:rPrDefault>
     <w:pPrDefault>
       <w:pPr>
-        <w:widowControl/>
         <w:suppressAutoHyphens w:val="true"/>
       </w:pPr>
     </w:pPrDefault>
@@ -343,7 +553,10 @@
     <w:qFormat/>
     <w:pPr>
       <w:widowControl/>
+      <w:suppressAutoHyphens w:val="true"/>
       <w:bidi w:val="0"/>
+      <w:spacing w:before="0" w:after="0"/>
+      <w:jc w:val="left"/>
     </w:pPr>
     <w:rPr>
       <w:rFonts w:ascii="Liberation Serif" w:hAnsi="Liberation Serif" w:eastAsia="WenQuanYi Zen Hei" w:cs="Noto Sans Devanagari"/>

</xml_diff>